<commit_message>
add module 4 and 5
</commit_message>
<xml_diff>
--- a/DataWranglePivot_Excel.docx
+++ b/DataWranglePivot_Excel.docx
@@ -10,335 +10,160 @@
           <w:numId w:val="1"/>
         </w:numPr>
       </w:pPr>
-      <w:r>
-        <w:t>Download data from portal, opens in excel spreadsheet</w:t>
-      </w:r>
-    </w:p>
-    <w:p>
-      <w:pPr>
-        <w:pStyle w:val="ListParagraph"/>
-        <w:numPr>
-          <w:ilvl w:val="1"/>
-          <w:numId w:val="1"/>
-        </w:numPr>
-      </w:pPr>
-      <w:r>
-        <w:t xml:space="preserve">data_firstdownload.png </w:t>
-      </w:r>
-    </w:p>
-    <w:p>
-      <w:pPr>
-        <w:pStyle w:val="ListParagraph"/>
-        <w:numPr>
-          <w:ilvl w:val="0"/>
-          <w:numId w:val="1"/>
-        </w:numPr>
-      </w:pPr>
-      <w:r>
-        <w:t>NOTE: county centroids grouped together in one column, not two separate</w:t>
-      </w:r>
-    </w:p>
-    <w:p>
-      <w:pPr>
-        <w:pStyle w:val="ListParagraph"/>
-        <w:numPr>
-          <w:ilvl w:val="0"/>
-          <w:numId w:val="1"/>
-        </w:numPr>
-      </w:pPr>
-      <w:r>
-        <w:t>To divide centroids into two separate columns (lat and lng)</w:t>
-      </w:r>
-    </w:p>
-    <w:p>
-      <w:pPr>
-        <w:pStyle w:val="ListParagraph"/>
-        <w:numPr>
-          <w:ilvl w:val="1"/>
-          <w:numId w:val="1"/>
-        </w:numPr>
-      </w:pPr>
-      <w:r>
-        <w:t>Select the column containing header: County (centroids)</w:t>
-      </w:r>
-    </w:p>
-    <w:p>
-      <w:pPr>
-        <w:pStyle w:val="ListParagraph"/>
-        <w:numPr>
-          <w:ilvl w:val="1"/>
-          <w:numId w:val="1"/>
-        </w:numPr>
-      </w:pPr>
-      <w:r>
-        <w:t>Data &gt; Text to Columns</w:t>
-      </w:r>
-    </w:p>
-    <w:p>
-      <w:pPr>
-        <w:pStyle w:val="ListParagraph"/>
-        <w:numPr>
-          <w:ilvl w:val="2"/>
-          <w:numId w:val="1"/>
-        </w:numPr>
-      </w:pPr>
-      <w:r>
-        <w:t>data_texttocolumns.png</w:t>
-      </w:r>
-    </w:p>
-    <w:p>
-      <w:pPr>
-        <w:pStyle w:val="ListParagraph"/>
-        <w:numPr>
-          <w:ilvl w:val="1"/>
-          <w:numId w:val="1"/>
-        </w:numPr>
-      </w:pPr>
-      <w:r>
-        <w:t>Choose Delimited</w:t>
-      </w:r>
-    </w:p>
-    <w:p>
-      <w:pPr>
-        <w:pStyle w:val="ListParagraph"/>
-        <w:numPr>
-          <w:ilvl w:val="1"/>
-          <w:numId w:val="1"/>
-        </w:numPr>
-      </w:pPr>
-      <w:r>
-        <w:t xml:space="preserve">Choose commas as delimited </w:t>
-      </w:r>
-    </w:p>
-    <w:p>
-      <w:pPr>
-        <w:pStyle w:val="ListParagraph"/>
-        <w:numPr>
-          <w:ilvl w:val="2"/>
-          <w:numId w:val="1"/>
-        </w:numPr>
-      </w:pPr>
-      <w:r>
-        <w:t xml:space="preserve">commadelimiter.png </w:t>
-      </w:r>
-    </w:p>
-    <w:p>
-      <w:pPr>
-        <w:pStyle w:val="ListParagraph"/>
-        <w:numPr>
-          <w:ilvl w:val="1"/>
-          <w:numId w:val="1"/>
-        </w:numPr>
-      </w:pPr>
-      <w:r>
-        <w:t>Column data format = general</w:t>
-      </w:r>
-    </w:p>
-    <w:p>
-      <w:pPr>
-        <w:pStyle w:val="ListParagraph"/>
-        <w:numPr>
-          <w:ilvl w:val="1"/>
-          <w:numId w:val="1"/>
-        </w:numPr>
-      </w:pPr>
-      <w:r>
-        <w:t>Finish</w:t>
-      </w:r>
-    </w:p>
-    <w:p>
-      <w:pPr>
-        <w:pStyle w:val="ListParagraph"/>
-        <w:numPr>
-          <w:ilvl w:val="0"/>
-          <w:numId w:val="1"/>
-        </w:numPr>
-      </w:pPr>
-      <w:r>
-        <w:t>Now, have lat and lng divided</w:t>
-      </w:r>
-    </w:p>
-    <w:p>
-      <w:pPr>
-        <w:pStyle w:val="ListParagraph"/>
-        <w:numPr>
-          <w:ilvl w:val="0"/>
-          <w:numId w:val="1"/>
-        </w:numPr>
-      </w:pPr>
-      <w:r>
-        <w:t xml:space="preserve">Do find and replace to get rid of parenthesis </w:t>
-      </w:r>
-    </w:p>
-    <w:p>
-      <w:pPr>
-        <w:pStyle w:val="ListParagraph"/>
-        <w:numPr>
-          <w:ilvl w:val="1"/>
-          <w:numId w:val="1"/>
-        </w:numPr>
-      </w:pPr>
-      <w:r>
-        <w:t>findreplace.png</w:t>
-      </w:r>
-    </w:p>
-    <w:p>
-      <w:pPr>
-        <w:pStyle w:val="ListParagraph"/>
-        <w:numPr>
-          <w:ilvl w:val="0"/>
-          <w:numId w:val="1"/>
-        </w:numPr>
-      </w:pPr>
-      <w:r>
-        <w:t>Reorganize data to desired layout</w:t>
-      </w:r>
-    </w:p>
-    <w:p>
-      <w:pPr>
-        <w:pStyle w:val="ListParagraph"/>
-        <w:numPr>
-          <w:ilvl w:val="0"/>
-          <w:numId w:val="1"/>
-        </w:numPr>
-      </w:pPr>
-      <w:r>
-        <w:t>Using Pivot Table</w:t>
-      </w:r>
-    </w:p>
-    <w:p>
-      <w:pPr>
-        <w:pStyle w:val="ListParagraph"/>
-        <w:numPr>
-          <w:ilvl w:val="1"/>
-          <w:numId w:val="1"/>
-        </w:numPr>
-      </w:pPr>
-      <w:r>
-        <w:t>Highlight all of the data, NOT including the header row</w:t>
-      </w:r>
-    </w:p>
-    <w:p>
-      <w:pPr>
-        <w:pStyle w:val="ListParagraph"/>
-        <w:numPr>
-          <w:ilvl w:val="1"/>
-          <w:numId w:val="1"/>
-        </w:numPr>
-      </w:pPr>
-      <w:r>
-        <w:t>Insert &gt; PivotTable</w:t>
-      </w:r>
-    </w:p>
-    <w:p>
-      <w:pPr>
-        <w:pStyle w:val="ListParagraph"/>
-        <w:numPr>
-          <w:ilvl w:val="2"/>
-          <w:numId w:val="1"/>
-        </w:numPr>
-      </w:pPr>
-      <w:r>
-        <w:t>creatingpivot.png</w:t>
-      </w:r>
-    </w:p>
-    <w:p>
-      <w:pPr>
-        <w:pStyle w:val="ListParagraph"/>
-        <w:numPr>
-          <w:ilvl w:val="1"/>
-          <w:numId w:val="1"/>
-        </w:numPr>
-      </w:pPr>
-      <w:r>
-        <w:t>Drag/drop according to screenshot</w:t>
-      </w:r>
-    </w:p>
-    <w:p>
-      <w:pPr>
-        <w:pStyle w:val="ListParagraph"/>
-        <w:numPr>
-          <w:ilvl w:val="2"/>
-          <w:numId w:val="1"/>
-        </w:numPr>
-      </w:pPr>
-      <w:r>
-        <w:t>kenya_pivot.png</w:t>
-      </w:r>
-    </w:p>
-    <w:p>
-      <w:pPr>
-        <w:pStyle w:val="ListParagraph"/>
-        <w:numPr>
-          <w:ilvl w:val="1"/>
-          <w:numId w:val="1"/>
-        </w:numPr>
-      </w:pPr>
-      <w:r>
-        <w:t>result is correct except shows subtotals and looks messy</w:t>
-      </w:r>
-    </w:p>
-    <w:p>
-      <w:pPr>
-        <w:pStyle w:val="ListParagraph"/>
-        <w:numPr>
-          <w:ilvl w:val="2"/>
-          <w:numId w:val="1"/>
-        </w:numPr>
-      </w:pPr>
-      <w:r>
-        <w:t xml:space="preserve">to fix: </w:t>
-      </w:r>
-    </w:p>
-    <w:p>
-      <w:pPr>
-        <w:pStyle w:val="ListParagraph"/>
-        <w:numPr>
-          <w:ilvl w:val="3"/>
-          <w:numId w:val="1"/>
-        </w:numPr>
-      </w:pPr>
-      <w:r>
-        <w:t>PivotTable Tools &gt; Design</w:t>
-      </w:r>
-    </w:p>
-    <w:p>
-      <w:pPr>
-        <w:pStyle w:val="ListParagraph"/>
-        <w:numPr>
-          <w:ilvl w:val="3"/>
-          <w:numId w:val="1"/>
-        </w:numPr>
-      </w:pPr>
-      <w:r>
-        <w:t>Subtotals &gt; Do Not Show Subtotals</w:t>
-      </w:r>
-    </w:p>
-    <w:p>
-      <w:pPr>
-        <w:pStyle w:val="ListParagraph"/>
-        <w:numPr>
-          <w:ilvl w:val="3"/>
-          <w:numId w:val="1"/>
-        </w:numPr>
-      </w:pPr>
-      <w:r>
-        <w:t>Report Layout &gt; Show in Tabular Form</w:t>
-      </w:r>
-    </w:p>
-    <w:p>
-      <w:pPr>
-        <w:pStyle w:val="ListParagraph"/>
-        <w:numPr>
-          <w:ilvl w:val="1"/>
-          <w:numId w:val="1"/>
-        </w:numPr>
-      </w:pPr>
-      <w:r>
-        <w:t>Copy and paste into new excel worksheet/spreadsheet in order to change names, delete unnecessary labels, etc</w:t>
-      </w:r>
       <w:bookmarkStart w:id="0" w:name="_GoBack"/>
       <w:bookmarkEnd w:id="0"/>
+      <w:r>
+        <w:t>Reorganize data to desired layout</w:t>
+      </w:r>
+    </w:p>
+    <w:p>
+      <w:pPr>
+        <w:pStyle w:val="ListParagraph"/>
+        <w:numPr>
+          <w:ilvl w:val="0"/>
+          <w:numId w:val="1"/>
+        </w:numPr>
+      </w:pPr>
+      <w:r>
+        <w:t>Using Pivot Table</w:t>
+      </w:r>
+    </w:p>
+    <w:p>
+      <w:pPr>
+        <w:pStyle w:val="ListParagraph"/>
+        <w:numPr>
+          <w:ilvl w:val="1"/>
+          <w:numId w:val="1"/>
+        </w:numPr>
+      </w:pPr>
+      <w:r>
+        <w:t>Highlight all of the data, NOT including the header row</w:t>
+      </w:r>
+    </w:p>
+    <w:p>
+      <w:pPr>
+        <w:pStyle w:val="ListParagraph"/>
+        <w:numPr>
+          <w:ilvl w:val="1"/>
+          <w:numId w:val="1"/>
+        </w:numPr>
+      </w:pPr>
+      <w:r>
+        <w:t>Insert &gt; PivotTable</w:t>
+      </w:r>
+    </w:p>
+    <w:p>
+      <w:pPr>
+        <w:pStyle w:val="ListParagraph"/>
+        <w:numPr>
+          <w:ilvl w:val="2"/>
+          <w:numId w:val="1"/>
+        </w:numPr>
+      </w:pPr>
+      <w:r>
+        <w:t>creatingpivot.png</w:t>
+      </w:r>
+    </w:p>
+    <w:p>
+      <w:pPr>
+        <w:pStyle w:val="ListParagraph"/>
+        <w:numPr>
+          <w:ilvl w:val="1"/>
+          <w:numId w:val="1"/>
+        </w:numPr>
+      </w:pPr>
+      <w:r>
+        <w:t>Drag/drop according to screenshot</w:t>
+      </w:r>
+    </w:p>
+    <w:p>
+      <w:pPr>
+        <w:pStyle w:val="ListParagraph"/>
+        <w:numPr>
+          <w:ilvl w:val="2"/>
+          <w:numId w:val="1"/>
+        </w:numPr>
+      </w:pPr>
+      <w:r>
+        <w:t>kenya_pivot.png</w:t>
+      </w:r>
+    </w:p>
+    <w:p>
+      <w:pPr>
+        <w:pStyle w:val="ListParagraph"/>
+        <w:numPr>
+          <w:ilvl w:val="1"/>
+          <w:numId w:val="1"/>
+        </w:numPr>
+      </w:pPr>
+      <w:r>
+        <w:t>result is correct except shows subtotals and looks messy</w:t>
+      </w:r>
+    </w:p>
+    <w:p>
+      <w:pPr>
+        <w:pStyle w:val="ListParagraph"/>
+        <w:numPr>
+          <w:ilvl w:val="2"/>
+          <w:numId w:val="1"/>
+        </w:numPr>
+      </w:pPr>
+      <w:r>
+        <w:t xml:space="preserve">to fix: </w:t>
+      </w:r>
+    </w:p>
+    <w:p>
+      <w:pPr>
+        <w:pStyle w:val="ListParagraph"/>
+        <w:numPr>
+          <w:ilvl w:val="3"/>
+          <w:numId w:val="1"/>
+        </w:numPr>
+      </w:pPr>
+      <w:r>
+        <w:t>PivotTable Tools &gt; Design</w:t>
+      </w:r>
+    </w:p>
+    <w:p>
+      <w:pPr>
+        <w:pStyle w:val="ListParagraph"/>
+        <w:numPr>
+          <w:ilvl w:val="3"/>
+          <w:numId w:val="1"/>
+        </w:numPr>
+      </w:pPr>
+      <w:r>
+        <w:t>Subtotals &gt; Do Not Show Subtotals</w:t>
+      </w:r>
+    </w:p>
+    <w:p>
+      <w:pPr>
+        <w:pStyle w:val="ListParagraph"/>
+        <w:numPr>
+          <w:ilvl w:val="3"/>
+          <w:numId w:val="1"/>
+        </w:numPr>
+      </w:pPr>
+      <w:r>
+        <w:t>Report Layout &gt; Show in Tabular Form</w:t>
+      </w:r>
+    </w:p>
+    <w:p>
+      <w:pPr>
+        <w:pStyle w:val="ListParagraph"/>
+        <w:numPr>
+          <w:ilvl w:val="1"/>
+          <w:numId w:val="1"/>
+        </w:numPr>
+      </w:pPr>
+      <w:r>
+        <w:t xml:space="preserve">Copy and paste into new excel worksheet/spreadsheet in order to change names, delete unnecessary labels, </w:t>
+      </w:r>
+      <w:proofErr w:type="spellStart"/>
+      <w:r>
+        <w:t>etc</w:t>
+      </w:r>
+      <w:proofErr w:type="spellEnd"/>
     </w:p>
     <w:sectPr>
       <w:pgSz w:w="12240" w:h="15840"/>

</xml_diff>